<commit_message>
Added an alternate method to restore Database
</commit_message>
<xml_diff>
--- a/Database_Restore.docx
+++ b/Database_Restore.docx
@@ -343,15 +343,15 @@
         </w:rPr>
       </w:pPr>
       <w:bookmarkStart w:id="2" w:name="__RefHeading___Toc1260_4150984532"/>
-      <w:bookmarkStart w:id="3" w:name="_Toc64720810"/>
-      <w:bookmarkStart w:id="4" w:name="_Toc62797111"/>
-      <w:bookmarkStart w:id="5" w:name="_Toc12277525"/>
-      <w:bookmarkStart w:id="6" w:name="_Toc11852274"/>
+      <w:bookmarkStart w:id="3" w:name="_Toc484093250"/>
+      <w:bookmarkStart w:id="4" w:name="_Toc11852101"/>
+      <w:bookmarkStart w:id="5" w:name="_Toc11852074"/>
+      <w:bookmarkStart w:id="6" w:name="_Toc11852140"/>
       <w:bookmarkStart w:id="7" w:name="_Toc11852156"/>
-      <w:bookmarkStart w:id="8" w:name="_Toc11852140"/>
-      <w:bookmarkStart w:id="9" w:name="_Toc11852074"/>
-      <w:bookmarkStart w:id="10" w:name="_Toc11852101"/>
-      <w:bookmarkStart w:id="11" w:name="_Toc484093250"/>
+      <w:bookmarkStart w:id="8" w:name="_Toc11852274"/>
+      <w:bookmarkStart w:id="9" w:name="_Toc12277525"/>
+      <w:bookmarkStart w:id="10" w:name="_Toc62797111"/>
+      <w:bookmarkStart w:id="11" w:name="_Toc64720810"/>
       <w:bookmarkEnd w:id="2"/>
       <w:r>
         <w:rPr>
@@ -921,14 +921,34 @@
             </w:tabs>
             <w:rPr/>
           </w:pPr>
-          <w:hyperlink w:anchor="__RefHeading___Toc613_518852461">
+          <w:hyperlink w:anchor="__RefHeading___Toc157_2683631985">
             <w:r>
               <w:rPr>
                 <w:rStyle w:val="IndexLink"/>
               </w:rPr>
-              <w:t>1.2 Connection String</w:t>
+              <w:t>1.2 Alternate Method</w:t>
               <w:tab/>
               <w:t>6</w:t>
+            </w:r>
+          </w:hyperlink>
+        </w:p>
+        <w:p>
+          <w:pPr>
+            <w:pStyle w:val="Contents2"/>
+            <w:tabs>
+              <w:tab w:val="clear" w:pos="9071"/>
+              <w:tab w:val="right" w:pos="9070" w:leader="dot"/>
+            </w:tabs>
+            <w:rPr/>
+          </w:pPr>
+          <w:hyperlink w:anchor="__RefHeading___Toc160_2683631985">
+            <w:r>
+              <w:rPr>
+                <w:rStyle w:val="IndexLink"/>
+              </w:rPr>
+              <w:t>1.3 Connection String</w:t>
+              <w:tab/>
+              <w:t>7</w:t>
             </w:r>
           </w:hyperlink>
           <w:r>
@@ -1142,7 +1162,7 @@
       <w:bookmarkEnd w:id="19"/>
       <w:r>
         <w:drawing>
-          <wp:anchor behindDoc="0" distT="0" distB="0" distL="0" distR="0" simplePos="0" locked="0" layoutInCell="0" allowOverlap="1" relativeHeight="10">
+          <wp:anchor behindDoc="0" distT="0" distB="0" distL="0" distR="0" simplePos="0" locked="0" layoutInCell="0" allowOverlap="1" relativeHeight="11">
             <wp:simplePos x="0" y="0"/>
             <wp:positionH relativeFrom="column">
               <wp:posOffset>50800</wp:posOffset>
@@ -1339,18 +1359,33 @@
                 <w:szCs w:val="20"/>
                 <w:lang w:val="en-US" w:eastAsia="de-DE" w:bidi="ar-SA"/>
               </w:rPr>
-              <w:t>Microsoft SQL Server management studio</w:t>
-            </w:r>
+              <w:t>Microsoft SQL Server management studio (the backup database can be found in the folder ‘DB_backup’ move this file to your C: drive to ensure an easy setup)</w:t>
+            </w:r>
+          </w:p>
+          <w:p>
+            <w:pPr>
+              <w:pStyle w:val="StandardDSA"/>
+              <w:widowControl w:val="false"/>
+              <w:suppressAutoHyphens w:val="true"/>
+              <w:spacing w:lineRule="auto" w:line="240" w:before="0" w:after="120"/>
+              <w:jc w:val="left"/>
+              <w:rPr>
+                <w:rFonts w:ascii="Arial" w:hAnsi="Arial" w:eastAsia="Times New Roman" w:cs="Arial"/>
+                <w:kern w:val="0"/>
+                <w:sz w:val="20"/>
+                <w:szCs w:val="20"/>
+                <w:lang w:val="en-US" w:eastAsia="de-DE" w:bidi="ar-SA"/>
+              </w:rPr>
+            </w:pPr>
             <w:r>
               <w:rPr>
                 <w:rFonts w:eastAsia="Times New Roman" w:cs="Arial"/>
-                <w:color w:val="auto"/>
-                <w:kern w:val="0"/>
-                <w:sz w:val="20"/>
-                <w:szCs w:val="20"/>
-                <w:lang w:val="en-US" w:eastAsia="de-DE" w:bidi="ar-SA"/>
-              </w:rPr>
-              <w:t xml:space="preserve"> (the backup database can be found in the folder ‘DB_backup’ move this file to your C: drive to ensure an easy setup)</w:t>
+                <w:kern w:val="0"/>
+                <w:sz w:val="20"/>
+                <w:szCs w:val="20"/>
+                <w:lang w:val="en-US" w:eastAsia="de-DE" w:bidi="ar-SA"/>
+              </w:rPr>
+              <w:t>2. Connect to your given server.</w:t>
             </w:r>
           </w:p>
           <w:p>
@@ -1376,34 +1411,8 @@
                 <w:szCs w:val="20"/>
                 <w:lang w:val="en-US" w:eastAsia="de-DE" w:bidi="ar-SA"/>
               </w:rPr>
-              <w:t>2. Connect to your given server.</w:t>
-            </w:r>
-          </w:p>
-          <w:p>
-            <w:pPr>
-              <w:pStyle w:val="StandardDSA"/>
-              <w:widowControl w:val="false"/>
-              <w:suppressAutoHyphens w:val="true"/>
-              <w:spacing w:lineRule="auto" w:line="240" w:before="0" w:after="120"/>
-              <w:jc w:val="left"/>
-              <w:rPr>
-                <w:rFonts w:ascii="Arial" w:hAnsi="Arial" w:eastAsia="Times New Roman" w:cs="Arial"/>
-                <w:kern w:val="0"/>
-                <w:sz w:val="20"/>
-                <w:szCs w:val="20"/>
-                <w:lang w:val="en-US" w:eastAsia="de-DE" w:bidi="ar-SA"/>
-              </w:rPr>
-            </w:pPr>
-            <w:r>
-              <w:rPr>
-                <w:rFonts w:eastAsia="Times New Roman" w:cs="Arial"/>
-                <w:kern w:val="0"/>
-                <w:sz w:val="20"/>
-                <w:szCs w:val="20"/>
-                <w:lang w:val="en-US" w:eastAsia="de-DE" w:bidi="ar-SA"/>
-              </w:rPr>
               <w:drawing>
-                <wp:anchor behindDoc="0" distT="0" distB="0" distL="0" distR="0" simplePos="0" locked="0" layoutInCell="0" allowOverlap="1" relativeHeight="11">
+                <wp:anchor behindDoc="0" distT="0" distB="0" distL="0" distR="0" simplePos="0" locked="0" layoutInCell="0" allowOverlap="1" relativeHeight="12">
                   <wp:simplePos x="0" y="0"/>
                   <wp:positionH relativeFrom="column">
                     <wp:posOffset>445770</wp:posOffset>
@@ -2218,7 +2227,7 @@
                 <w:lang w:bidi="ar-SA"/>
               </w:rPr>
               <w:drawing>
-                <wp:anchor behindDoc="0" distT="0" distB="0" distL="0" distR="0" simplePos="0" locked="0" layoutInCell="0" allowOverlap="1" relativeHeight="12">
+                <wp:anchor behindDoc="0" distT="0" distB="0" distL="0" distR="0" simplePos="0" locked="0" layoutInCell="0" allowOverlap="1" relativeHeight="14">
                   <wp:simplePos x="0" y="0"/>
                   <wp:positionH relativeFrom="column">
                     <wp:posOffset>502920</wp:posOffset>
@@ -2986,89 +2995,42 @@
     <w:p>
       <w:pPr>
         <w:pStyle w:val="Heading2"/>
+        <w:keepNext w:val="true"/>
+        <w:widowControl/>
         <w:numPr>
           <w:ilvl w:val="0"/>
           <w:numId w:val="0"/>
         </w:numPr>
-        <w:ind w:left="0" w:right="0" w:hanging="0"/>
-        <w:rPr>
-          <w:rFonts w:eastAsia="Times New Roman" w:cs="Arial"/>
-          <w:b/>
-          <w:b/>
-          <w:bCs/>
-          <w:color w:val="auto"/>
-          <w:kern w:val="2"/>
-          <w:sz w:val="32"/>
-          <w:szCs w:val="32"/>
-          <w:lang w:val="en-US" w:eastAsia="de-DE" w:bidi="ar-SA"/>
-        </w:rPr>
-      </w:pPr>
-      <w:r>
-        <w:rPr>
-          <w:rFonts w:eastAsia="Times New Roman" w:cs="Arial"/>
-          <w:b/>
-          <w:bCs/>
-          <w:color w:val="auto"/>
-          <w:kern w:val="2"/>
-          <w:sz w:val="32"/>
-          <w:szCs w:val="32"/>
-          <w:lang w:val="en-US" w:eastAsia="de-DE" w:bidi="ar-SA"/>
-        </w:rPr>
-      </w:r>
-    </w:p>
-    <w:p>
-      <w:pPr>
-        <w:pStyle w:val="Heading2"/>
-        <w:numPr>
-          <w:ilvl w:val="1"/>
-          <w:numId w:val="2"/>
-        </w:numPr>
+        <w:tabs>
+          <w:tab w:val="clear" w:pos="2835"/>
+          <w:tab w:val="left" w:pos="1140" w:leader="none"/>
+        </w:tabs>
+        <w:suppressAutoHyphens w:val="true"/>
+        <w:overflowPunct w:val="true"/>
+        <w:bidi w:val="0"/>
+        <w:spacing w:lineRule="exact" w:line="600" w:before="0" w:after="240"/>
+        <w:ind w:left="1134" w:right="0" w:hanging="0"/>
+        <w:jc w:val="left"/>
+        <w:outlineLvl w:val="1"/>
+        <w:rPr/>
+      </w:pPr>
+      <w:bookmarkStart w:id="20" w:name="__RefHeading___Toc157_2683631985"/>
+      <w:bookmarkEnd w:id="20"/>
+      <w:r>
+        <w:rPr/>
+        <w:t>1.2</w:t>
+        <w:tab/>
+        <w:t>Alternate Method</w:t>
+      </w:r>
+    </w:p>
+    <w:p>
+      <w:pPr>
+        <w:pStyle w:val="StandardDSA"/>
         <w:ind w:left="1134" w:right="0" w:hanging="0"/>
         <w:rPr/>
       </w:pPr>
-      <w:bookmarkStart w:id="20" w:name="__RefHeading___Toc613_518852461"/>
-      <w:bookmarkEnd w:id="20"/>
-      <w:r>
-        <w:rPr>
-          <w:rFonts w:eastAsia="Times New Roman" w:cs="Arial"/>
-          <w:b/>
-          <w:bCs/>
-          <w:color w:val="auto"/>
-          <w:kern w:val="2"/>
-          <w:sz w:val="32"/>
-          <w:szCs w:val="32"/>
-          <w:lang w:val="en-US" w:eastAsia="de-DE" w:bidi="ar-SA"/>
-        </w:rPr>
-        <w:t>Connection String</w:t>
-      </w:r>
-    </w:p>
-    <w:p>
-      <w:pPr>
-        <w:pStyle w:val="StandardDSA"/>
-        <w:ind w:right="0" w:hanging="0"/>
-        <w:rPr>
-          <w:rFonts w:ascii="Arial" w:hAnsi="Arial" w:eastAsia="Times New Roman" w:cs="Arial"/>
-          <w:b/>
-          <w:b/>
-          <w:bCs/>
-          <w:color w:val="auto"/>
-          <w:kern w:val="2"/>
-          <w:sz w:val="32"/>
-          <w:szCs w:val="32"/>
-          <w:lang w:val="en-US" w:eastAsia="de-DE" w:bidi="ar-SA"/>
-        </w:rPr>
-      </w:pPr>
-      <w:r>
-        <w:rPr>
-          <w:rFonts w:eastAsia="Times New Roman" w:cs="Arial"/>
-          <w:b/>
-          <w:bCs/>
-          <w:color w:val="auto"/>
-          <w:kern w:val="2"/>
-          <w:sz w:val="32"/>
-          <w:szCs w:val="32"/>
-          <w:lang w:val="en-US" w:eastAsia="de-DE" w:bidi="ar-SA"/>
-        </w:rPr>
+      <w:r>
+        <w:rPr/>
       </w:r>
     </w:p>
     <w:tbl>
@@ -3182,6 +3144,595 @@
                 <w:szCs w:val="20"/>
                 <w:lang w:val="en-US" w:eastAsia="de-DE" w:bidi="ar-SA"/>
               </w:rPr>
+              <w:t>Follow the first to steps from 1.1 and then start with the steps below.</w:t>
+            </w:r>
+          </w:p>
+          <w:p>
+            <w:pPr>
+              <w:pStyle w:val="StandardDSA"/>
+              <w:widowControl w:val="false"/>
+              <w:suppressAutoHyphens w:val="true"/>
+              <w:spacing w:before="0" w:after="120"/>
+              <w:rPr>
+                <w:rFonts w:ascii="Arial" w:hAnsi="Arial" w:eastAsia="Times New Roman" w:cs="Arial"/>
+                <w:bCs/>
+                <w:color w:val="auto"/>
+                <w:kern w:val="0"/>
+                <w:sz w:val="20"/>
+                <w:szCs w:val="20"/>
+                <w:lang w:val="en-US" w:eastAsia="de-DE" w:bidi="ar-SA"/>
+              </w:rPr>
+            </w:pPr>
+            <w:r>
+              <w:rPr>
+                <w:rFonts w:eastAsia="Times New Roman" w:cs="Arial"/>
+                <w:bCs/>
+                <w:color w:val="auto"/>
+                <w:kern w:val="0"/>
+                <w:sz w:val="20"/>
+                <w:szCs w:val="20"/>
+                <w:lang w:val="en-US" w:eastAsia="de-DE" w:bidi="ar-SA"/>
+              </w:rPr>
+              <w:t>1. Right click on Databases and go to Restore Files and Filegroup.</w:t>
+            </w:r>
+          </w:p>
+          <w:p>
+            <w:pPr>
+              <w:pStyle w:val="StandardDSA"/>
+              <w:widowControl w:val="false"/>
+              <w:suppressAutoHyphens w:val="true"/>
+              <w:spacing w:before="0" w:after="120"/>
+              <w:rPr>
+                <w:rFonts w:ascii="Arial" w:hAnsi="Arial" w:eastAsia="Times New Roman" w:cs="Arial"/>
+                <w:bCs/>
+                <w:color w:val="auto"/>
+                <w:kern w:val="0"/>
+                <w:sz w:val="20"/>
+                <w:szCs w:val="20"/>
+                <w:lang w:val="en-US" w:eastAsia="de-DE" w:bidi="ar-SA"/>
+              </w:rPr>
+            </w:pPr>
+            <w:r>
+              <w:rPr>
+                <w:rFonts w:eastAsia="Times New Roman" w:cs="Arial"/>
+                <w:bCs/>
+                <w:color w:val="auto"/>
+                <w:kern w:val="0"/>
+                <w:sz w:val="20"/>
+                <w:szCs w:val="20"/>
+                <w:lang w:val="en-US" w:eastAsia="de-DE" w:bidi="ar-SA"/>
+              </w:rPr>
+              <w:t>2. Click on ‘From Device’ and click on the ellips on the right (marked in blue)</w:t>
+            </w:r>
+          </w:p>
+          <w:p>
+            <w:pPr>
+              <w:pStyle w:val="StandardDSA"/>
+              <w:widowControl w:val="false"/>
+              <w:suppressAutoHyphens w:val="true"/>
+              <w:spacing w:before="0" w:after="120"/>
+              <w:rPr>
+                <w:rFonts w:ascii="Arial" w:hAnsi="Arial" w:eastAsia="Times New Roman" w:cs="Arial"/>
+                <w:bCs/>
+                <w:color w:val="auto"/>
+                <w:kern w:val="0"/>
+                <w:sz w:val="20"/>
+                <w:szCs w:val="20"/>
+                <w:lang w:val="en-US" w:eastAsia="de-DE" w:bidi="ar-SA"/>
+              </w:rPr>
+            </w:pPr>
+            <w:r>
+              <w:rPr>
+                <w:rFonts w:eastAsia="Times New Roman" w:cs="Arial"/>
+                <w:bCs/>
+                <w:color w:val="auto"/>
+                <w:kern w:val="0"/>
+                <w:sz w:val="20"/>
+                <w:szCs w:val="20"/>
+                <w:lang w:val="en-US" w:eastAsia="de-DE" w:bidi="ar-SA"/>
+              </w:rPr>
+              <w:drawing>
+                <wp:anchor behindDoc="0" distT="0" distB="0" distL="0" distR="0" simplePos="0" locked="0" layoutInCell="0" allowOverlap="1" relativeHeight="15">
+                  <wp:simplePos x="0" y="0"/>
+                  <wp:positionH relativeFrom="column">
+                    <wp:posOffset>426720</wp:posOffset>
+                  </wp:positionH>
+                  <wp:positionV relativeFrom="paragraph">
+                    <wp:posOffset>74295</wp:posOffset>
+                  </wp:positionV>
+                  <wp:extent cx="4772025" cy="1266825"/>
+                  <wp:effectExtent l="0" t="0" r="0" b="0"/>
+                  <wp:wrapSquare wrapText="largest"/>
+                  <wp:docPr id="5" name="Image7" descr=""/>
+                  <wp:cNvGraphicFramePr>
+                    <a:graphicFrameLocks xmlns:a="http://schemas.openxmlformats.org/drawingml/2006/main" noChangeAspect="1"/>
+                  </wp:cNvGraphicFramePr>
+                  <a:graphic xmlns:a="http://schemas.openxmlformats.org/drawingml/2006/main">
+                    <a:graphicData uri="http://schemas.openxmlformats.org/drawingml/2006/picture">
+                      <pic:pic xmlns:pic="http://schemas.openxmlformats.org/drawingml/2006/picture">
+                        <pic:nvPicPr>
+                          <pic:cNvPr id="5" name="Image7" descr=""/>
+                          <pic:cNvPicPr>
+                            <a:picLocks noChangeAspect="1" noChangeArrowheads="1"/>
+                          </pic:cNvPicPr>
+                        </pic:nvPicPr>
+                        <pic:blipFill>
+                          <a:blip r:embed="rId7"/>
+                          <a:stretch>
+                            <a:fillRect/>
+                          </a:stretch>
+                        </pic:blipFill>
+                        <pic:spPr bwMode="auto">
+                          <a:xfrm>
+                            <a:off x="0" y="0"/>
+                            <a:ext cx="4772025" cy="1266825"/>
+                          </a:xfrm>
+                          <a:prstGeom prst="rect">
+                            <a:avLst/>
+                          </a:prstGeom>
+                        </pic:spPr>
+                      </pic:pic>
+                    </a:graphicData>
+                  </a:graphic>
+                </wp:anchor>
+              </w:drawing>
+            </w:r>
+          </w:p>
+          <w:p>
+            <w:pPr>
+              <w:pStyle w:val="StandardDSA"/>
+              <w:widowControl w:val="false"/>
+              <w:suppressAutoHyphens w:val="true"/>
+              <w:spacing w:before="0" w:after="120"/>
+              <w:rPr>
+                <w:rFonts w:ascii="Arial" w:hAnsi="Arial" w:eastAsia="Times New Roman" w:cs="Arial"/>
+                <w:bCs/>
+                <w:color w:val="auto"/>
+                <w:kern w:val="0"/>
+                <w:sz w:val="20"/>
+                <w:szCs w:val="20"/>
+                <w:lang w:val="en-US" w:eastAsia="de-DE" w:bidi="ar-SA"/>
+              </w:rPr>
+            </w:pPr>
+            <w:r>
+              <w:rPr>
+                <w:rFonts w:eastAsia="Times New Roman" w:cs="Arial"/>
+                <w:bCs/>
+                <w:color w:val="auto"/>
+                <w:kern w:val="0"/>
+                <w:sz w:val="20"/>
+                <w:szCs w:val="20"/>
+                <w:lang w:val="en-US" w:eastAsia="de-DE" w:bidi="ar-SA"/>
+              </w:rPr>
+            </w:r>
+          </w:p>
+          <w:p>
+            <w:pPr>
+              <w:pStyle w:val="StandardDSA"/>
+              <w:widowControl w:val="false"/>
+              <w:suppressAutoHyphens w:val="true"/>
+              <w:spacing w:before="0" w:after="120"/>
+              <w:rPr>
+                <w:rFonts w:ascii="Arial" w:hAnsi="Arial" w:eastAsia="Times New Roman" w:cs="Arial"/>
+                <w:bCs/>
+                <w:color w:val="auto"/>
+                <w:kern w:val="0"/>
+                <w:sz w:val="20"/>
+                <w:szCs w:val="20"/>
+                <w:lang w:val="en-US" w:eastAsia="de-DE" w:bidi="ar-SA"/>
+              </w:rPr>
+            </w:pPr>
+            <w:r>
+              <w:rPr>
+                <w:rFonts w:eastAsia="Times New Roman" w:cs="Arial"/>
+                <w:bCs/>
+                <w:color w:val="auto"/>
+                <w:kern w:val="0"/>
+                <w:sz w:val="20"/>
+                <w:szCs w:val="20"/>
+                <w:lang w:val="en-US" w:eastAsia="de-DE" w:bidi="ar-SA"/>
+              </w:rPr>
+            </w:r>
+          </w:p>
+          <w:p>
+            <w:pPr>
+              <w:pStyle w:val="StandardDSA"/>
+              <w:widowControl w:val="false"/>
+              <w:suppressAutoHyphens w:val="true"/>
+              <w:spacing w:before="0" w:after="120"/>
+              <w:rPr>
+                <w:rFonts w:ascii="Arial" w:hAnsi="Arial" w:eastAsia="Times New Roman" w:cs="Arial"/>
+                <w:bCs/>
+                <w:color w:val="auto"/>
+                <w:kern w:val="0"/>
+                <w:sz w:val="20"/>
+                <w:szCs w:val="20"/>
+                <w:lang w:val="en-US" w:eastAsia="de-DE" w:bidi="ar-SA"/>
+              </w:rPr>
+            </w:pPr>
+            <w:r>
+              <w:rPr>
+                <w:rFonts w:eastAsia="Times New Roman" w:cs="Arial"/>
+                <w:bCs/>
+                <w:color w:val="auto"/>
+                <w:kern w:val="0"/>
+                <w:sz w:val="20"/>
+                <w:szCs w:val="20"/>
+                <w:lang w:val="en-US" w:eastAsia="de-DE" w:bidi="ar-SA"/>
+              </w:rPr>
+            </w:r>
+          </w:p>
+          <w:p>
+            <w:pPr>
+              <w:pStyle w:val="StandardDSA"/>
+              <w:widowControl w:val="false"/>
+              <w:suppressAutoHyphens w:val="true"/>
+              <w:spacing w:before="0" w:after="120"/>
+              <w:rPr>
+                <w:rFonts w:ascii="Arial" w:hAnsi="Arial" w:eastAsia="Times New Roman" w:cs="Arial"/>
+                <w:bCs/>
+                <w:color w:val="auto"/>
+                <w:kern w:val="0"/>
+                <w:sz w:val="20"/>
+                <w:szCs w:val="20"/>
+                <w:lang w:val="en-US" w:eastAsia="de-DE" w:bidi="ar-SA"/>
+              </w:rPr>
+            </w:pPr>
+            <w:r>
+              <w:rPr>
+                <w:rFonts w:eastAsia="Times New Roman" w:cs="Arial"/>
+                <w:bCs/>
+                <w:color w:val="auto"/>
+                <w:kern w:val="0"/>
+                <w:sz w:val="20"/>
+                <w:szCs w:val="20"/>
+                <w:lang w:val="en-US" w:eastAsia="de-DE" w:bidi="ar-SA"/>
+              </w:rPr>
+            </w:r>
+          </w:p>
+          <w:p>
+            <w:pPr>
+              <w:pStyle w:val="StandardDSA"/>
+              <w:widowControl w:val="false"/>
+              <w:suppressAutoHyphens w:val="true"/>
+              <w:spacing w:before="0" w:after="120"/>
+              <w:rPr>
+                <w:rFonts w:ascii="Arial" w:hAnsi="Arial" w:eastAsia="Times New Roman" w:cs="Arial"/>
+                <w:bCs/>
+                <w:color w:val="auto"/>
+                <w:kern w:val="0"/>
+                <w:sz w:val="20"/>
+                <w:szCs w:val="20"/>
+                <w:lang w:val="en-US" w:eastAsia="de-DE" w:bidi="ar-SA"/>
+              </w:rPr>
+            </w:pPr>
+            <w:r>
+              <w:rPr>
+                <w:rFonts w:eastAsia="Times New Roman" w:cs="Arial"/>
+                <w:bCs/>
+                <w:color w:val="auto"/>
+                <w:kern w:val="0"/>
+                <w:sz w:val="20"/>
+                <w:szCs w:val="20"/>
+                <w:lang w:val="en-US" w:eastAsia="de-DE" w:bidi="ar-SA"/>
+              </w:rPr>
+            </w:r>
+          </w:p>
+          <w:p>
+            <w:pPr>
+              <w:pStyle w:val="StandardDSA"/>
+              <w:widowControl w:val="false"/>
+              <w:suppressAutoHyphens w:val="true"/>
+              <w:spacing w:before="0" w:after="120"/>
+              <w:rPr>
+                <w:rFonts w:ascii="Arial" w:hAnsi="Arial" w:eastAsia="Times New Roman" w:cs="Arial"/>
+                <w:bCs/>
+                <w:color w:val="auto"/>
+                <w:kern w:val="0"/>
+                <w:sz w:val="20"/>
+                <w:szCs w:val="20"/>
+                <w:lang w:val="en-US" w:eastAsia="de-DE" w:bidi="ar-SA"/>
+              </w:rPr>
+            </w:pPr>
+            <w:r>
+              <w:rPr>
+                <w:rFonts w:eastAsia="Times New Roman" w:cs="Arial"/>
+                <w:bCs/>
+                <w:color w:val="auto"/>
+                <w:kern w:val="0"/>
+                <w:sz w:val="20"/>
+                <w:szCs w:val="20"/>
+                <w:lang w:val="en-US" w:eastAsia="de-DE" w:bidi="ar-SA"/>
+              </w:rPr>
+              <w:t>3. Add and find the file in the directory</w:t>
+            </w:r>
+          </w:p>
+          <w:p>
+            <w:pPr>
+              <w:pStyle w:val="StandardDSA"/>
+              <w:widowControl w:val="false"/>
+              <w:suppressAutoHyphens w:val="true"/>
+              <w:spacing w:before="0" w:after="120"/>
+              <w:rPr>
+                <w:rFonts w:ascii="Arial" w:hAnsi="Arial" w:eastAsia="Times New Roman" w:cs="Arial"/>
+                <w:bCs/>
+                <w:color w:val="auto"/>
+                <w:kern w:val="0"/>
+                <w:sz w:val="20"/>
+                <w:szCs w:val="20"/>
+                <w:lang w:val="en-US" w:eastAsia="de-DE" w:bidi="ar-SA"/>
+              </w:rPr>
+            </w:pPr>
+            <w:r>
+              <w:rPr>
+                <w:rFonts w:eastAsia="Times New Roman" w:cs="Arial"/>
+                <w:bCs/>
+                <w:color w:val="auto"/>
+                <w:kern w:val="0"/>
+                <w:sz w:val="20"/>
+                <w:szCs w:val="20"/>
+                <w:lang w:val="en-US" w:eastAsia="de-DE" w:bidi="ar-SA"/>
+              </w:rPr>
+              <w:t>4. Click OK</w:t>
+            </w:r>
+          </w:p>
+          <w:p>
+            <w:pPr>
+              <w:pStyle w:val="StandardDSA"/>
+              <w:widowControl w:val="false"/>
+              <w:suppressAutoHyphens w:val="true"/>
+              <w:spacing w:before="0" w:after="120"/>
+              <w:rPr>
+                <w:rFonts w:ascii="Arial" w:hAnsi="Arial" w:eastAsia="Times New Roman" w:cs="Arial"/>
+                <w:bCs/>
+                <w:color w:val="auto"/>
+                <w:kern w:val="0"/>
+                <w:sz w:val="20"/>
+                <w:szCs w:val="20"/>
+                <w:lang w:val="en-US" w:eastAsia="de-DE" w:bidi="ar-SA"/>
+              </w:rPr>
+            </w:pPr>
+            <w:r>
+              <w:rPr>
+                <w:rFonts w:eastAsia="Times New Roman" w:cs="Arial"/>
+                <w:bCs/>
+                <w:color w:val="auto"/>
+                <w:kern w:val="0"/>
+                <w:sz w:val="20"/>
+                <w:szCs w:val="20"/>
+                <w:lang w:val="en-US" w:eastAsia="de-DE" w:bidi="ar-SA"/>
+              </w:rPr>
+              <w:t>5. Then click OK again and the new Database should be created</w:t>
+            </w:r>
+          </w:p>
+        </w:tc>
+      </w:tr>
+    </w:tbl>
+    <w:p>
+      <w:pPr>
+        <w:pStyle w:val="Heading2"/>
+        <w:widowControl/>
+        <w:numPr>
+          <w:ilvl w:val="0"/>
+          <w:numId w:val="0"/>
+        </w:numPr>
+        <w:suppressAutoHyphens w:val="true"/>
+        <w:overflowPunct w:val="true"/>
+        <w:bidi w:val="0"/>
+        <w:spacing w:lineRule="exact" w:line="600" w:before="0" w:after="240"/>
+        <w:ind w:left="0" w:right="0" w:hanging="0"/>
+        <w:jc w:val="left"/>
+        <w:outlineLvl w:val="1"/>
+        <w:rPr>
+          <w:rFonts w:eastAsia="Times New Roman" w:cs="Arial"/>
+          <w:b/>
+          <w:b/>
+          <w:bCs/>
+          <w:color w:val="auto"/>
+          <w:kern w:val="2"/>
+          <w:sz w:val="32"/>
+          <w:szCs w:val="32"/>
+          <w:lang w:val="en-US" w:eastAsia="de-DE" w:bidi="ar-SA"/>
+        </w:rPr>
+      </w:pPr>
+      <w:r>
+        <w:rPr/>
+      </w:r>
+      <w:r>
+        <w:br w:type="page"/>
+      </w:r>
+    </w:p>
+    <w:p>
+      <w:pPr>
+        <w:pStyle w:val="Heading2"/>
+        <w:widowControl/>
+        <w:numPr>
+          <w:ilvl w:val="0"/>
+          <w:numId w:val="0"/>
+        </w:numPr>
+        <w:tabs>
+          <w:tab w:val="clear" w:pos="2835"/>
+          <w:tab w:val="left" w:pos="1140" w:leader="none"/>
+        </w:tabs>
+        <w:suppressAutoHyphens w:val="true"/>
+        <w:overflowPunct w:val="true"/>
+        <w:bidi w:val="0"/>
+        <w:spacing w:lineRule="exact" w:line="600" w:before="0" w:after="240"/>
+        <w:ind w:left="1134" w:right="0" w:hanging="0"/>
+        <w:jc w:val="left"/>
+        <w:outlineLvl w:val="1"/>
+        <w:rPr/>
+      </w:pPr>
+      <w:bookmarkStart w:id="21" w:name="__RefHeading___Toc160_2683631985"/>
+      <w:bookmarkEnd w:id="21"/>
+      <w:r>
+        <w:rPr>
+          <w:rFonts w:eastAsia="Times New Roman" w:cs="Arial"/>
+          <w:b/>
+          <w:bCs/>
+          <w:color w:val="auto"/>
+          <w:kern w:val="2"/>
+          <w:sz w:val="32"/>
+          <w:szCs w:val="32"/>
+          <w:lang w:val="en-US" w:eastAsia="de-DE" w:bidi="ar-SA"/>
+        </w:rPr>
+        <w:t>1.3</w:t>
+        <w:tab/>
+      </w:r>
+      <w:r>
+        <w:rPr>
+          <w:rFonts w:eastAsia="Times New Roman" w:cs="Arial"/>
+          <w:b/>
+          <w:bCs/>
+          <w:color w:val="auto"/>
+          <w:kern w:val="2"/>
+          <w:sz w:val="32"/>
+          <w:szCs w:val="32"/>
+          <w:lang w:val="en-US" w:eastAsia="de-DE" w:bidi="ar-SA"/>
+        </w:rPr>
+        <w:t>Connection String</w:t>
+      </w:r>
+    </w:p>
+    <w:p>
+      <w:pPr>
+        <w:pStyle w:val="StandardDSA"/>
+        <w:ind w:right="0" w:hanging="0"/>
+        <w:rPr>
+          <w:rFonts w:ascii="Arial" w:hAnsi="Arial" w:eastAsia="Times New Roman" w:cs="Arial"/>
+          <w:b/>
+          <w:b/>
+          <w:bCs/>
+          <w:color w:val="auto"/>
+          <w:kern w:val="2"/>
+          <w:sz w:val="32"/>
+          <w:szCs w:val="32"/>
+          <w:lang w:val="en-US" w:eastAsia="de-DE" w:bidi="ar-SA"/>
+        </w:rPr>
+      </w:pPr>
+      <w:r>
+        <w:rPr>
+          <w:rFonts w:eastAsia="Times New Roman" w:cs="Arial"/>
+          <w:b/>
+          <w:bCs/>
+          <w:color w:val="auto"/>
+          <w:kern w:val="2"/>
+          <w:sz w:val="32"/>
+          <w:szCs w:val="32"/>
+          <w:lang w:val="en-US" w:eastAsia="de-DE" w:bidi="ar-SA"/>
+        </w:rPr>
+      </w:r>
+    </w:p>
+    <w:tbl>
+      <w:tblPr>
+        <w:tblW w:w="9075" w:type="dxa"/>
+        <w:jc w:val="left"/>
+        <w:tblInd w:w="0" w:type="dxa"/>
+        <w:tblLayout w:type="fixed"/>
+        <w:tblCellMar>
+          <w:top w:w="0" w:type="dxa"/>
+          <w:left w:w="108" w:type="dxa"/>
+          <w:bottom w:w="0" w:type="dxa"/>
+          <w:right w:w="108" w:type="dxa"/>
+        </w:tblCellMar>
+      </w:tblPr>
+      <w:tblGrid>
+        <w:gridCol w:w="9075"/>
+      </w:tblGrid>
+      <w:tr>
+        <w:trPr/>
+        <w:tc>
+          <w:tcPr>
+            <w:tcW w:w="9075" w:type="dxa"/>
+            <w:tcBorders>
+              <w:top w:val="single" w:sz="4" w:space="0" w:color="144678"/>
+              <w:left w:val="single" w:sz="4" w:space="0" w:color="144678"/>
+              <w:bottom w:val="single" w:sz="4" w:space="0" w:color="144678"/>
+              <w:right w:val="single" w:sz="4" w:space="0" w:color="144678"/>
+            </w:tcBorders>
+            <w:shd w:fill="144678" w:val="clear"/>
+          </w:tcPr>
+          <w:p>
+            <w:pPr>
+              <w:pStyle w:val="StandardDSA"/>
+              <w:widowControl w:val="false"/>
+              <w:suppressAutoHyphens w:val="true"/>
+              <w:spacing w:lineRule="auto" w:line="240" w:before="0" w:after="0"/>
+              <w:jc w:val="center"/>
+              <w:rPr>
+                <w:rFonts w:ascii="Arial" w:hAnsi="Arial" w:eastAsia="Times New Roman" w:cs="Arial"/>
+                <w:b/>
+                <w:b/>
+                <w:bCs/>
+                <w:i w:val="false"/>
+                <w:i w:val="false"/>
+                <w:caps w:val="false"/>
+                <w:smallCaps w:val="false"/>
+                <w:color w:val="F0F0F0"/>
+                <w:spacing w:val="0"/>
+                <w:kern w:val="0"/>
+                <w:sz w:val="24"/>
+                <w:szCs w:val="24"/>
+                <w:lang w:val="en-ZA" w:eastAsia="de-DE" w:bidi="ar-SA"/>
+              </w:rPr>
+            </w:pPr>
+            <w:r>
+              <w:rPr>
+                <w:rFonts w:eastAsia="Times New Roman" w:cs="Arial"/>
+                <w:b/>
+                <w:bCs/>
+                <w:i w:val="false"/>
+                <w:caps w:val="false"/>
+                <w:smallCaps w:val="false"/>
+                <w:color w:val="F0F0F0"/>
+                <w:spacing w:val="0"/>
+                <w:kern w:val="0"/>
+                <w:sz w:val="24"/>
+                <w:szCs w:val="24"/>
+                <w:lang w:val="en-ZA" w:eastAsia="de-DE" w:bidi="ar-SA"/>
+              </w:rPr>
+              <w:t>Fix Connection String</w:t>
+            </w:r>
+          </w:p>
+        </w:tc>
+      </w:tr>
+      <w:tr>
+        <w:trPr/>
+        <w:tc>
+          <w:tcPr>
+            <w:tcW w:w="9075" w:type="dxa"/>
+            <w:tcBorders>
+              <w:top w:val="single" w:sz="4" w:space="0" w:color="144678"/>
+              <w:left w:val="single" w:sz="4" w:space="0" w:color="144678"/>
+              <w:bottom w:val="single" w:sz="4" w:space="0" w:color="144678"/>
+              <w:right w:val="single" w:sz="4" w:space="0" w:color="144678"/>
+            </w:tcBorders>
+          </w:tcPr>
+          <w:p>
+            <w:pPr>
+              <w:pStyle w:val="StandardDSA"/>
+              <w:widowControl w:val="false"/>
+              <w:suppressAutoHyphens w:val="true"/>
+              <w:spacing w:before="0" w:after="120"/>
+              <w:rPr>
+                <w:rFonts w:ascii="Arial" w:hAnsi="Arial" w:eastAsia="Times New Roman" w:cs="Arial"/>
+                <w:bCs/>
+                <w:color w:val="auto"/>
+                <w:kern w:val="0"/>
+                <w:sz w:val="20"/>
+                <w:szCs w:val="20"/>
+                <w:lang w:val="en-US" w:eastAsia="de-DE" w:bidi="ar-SA"/>
+              </w:rPr>
+            </w:pPr>
+            <w:r>
+              <w:rPr>
+                <w:rFonts w:eastAsia="Times New Roman" w:cs="Arial"/>
+                <w:bCs/>
+                <w:color w:val="auto"/>
+                <w:kern w:val="0"/>
+                <w:sz w:val="20"/>
+                <w:szCs w:val="20"/>
+                <w:lang w:val="en-US" w:eastAsia="de-DE" w:bidi="ar-SA"/>
+              </w:rPr>
               <w:t>1. Make sure the SERVER NAME is copied (from step 2 above).</w:t>
             </w:r>
           </w:p>
@@ -3232,7 +3783,7 @@
             </w:pPr>
             <w:r>
               <w:drawing>
-                <wp:anchor behindDoc="0" distT="0" distB="0" distL="0" distR="0" simplePos="0" locked="0" layoutInCell="0" allowOverlap="1" relativeHeight="9">
+                <wp:anchor behindDoc="0" distT="0" distB="0" distL="0" distR="0" simplePos="0" locked="0" layoutInCell="0" allowOverlap="1" relativeHeight="10">
                   <wp:simplePos x="0" y="0"/>
                   <wp:positionH relativeFrom="column">
                     <wp:align>center</wp:align>
@@ -3243,7 +3794,7 @@
                   <wp:extent cx="5591175" cy="581025"/>
                   <wp:effectExtent l="0" t="0" r="0" b="0"/>
                   <wp:wrapSquare wrapText="largest"/>
-                  <wp:docPr id="5" name="Image5" descr=""/>
+                  <wp:docPr id="6" name="Image5" descr=""/>
                   <wp:cNvGraphicFramePr>
                     <a:graphicFrameLocks xmlns:a="http://schemas.openxmlformats.org/drawingml/2006/main" noChangeAspect="1"/>
                   </wp:cNvGraphicFramePr>
@@ -3251,13 +3802,13 @@
                     <a:graphicData uri="http://schemas.openxmlformats.org/drawingml/2006/picture">
                       <pic:pic xmlns:pic="http://schemas.openxmlformats.org/drawingml/2006/picture">
                         <pic:nvPicPr>
-                          <pic:cNvPr id="5" name="Image5" descr=""/>
+                          <pic:cNvPr id="6" name="Image5" descr=""/>
                           <pic:cNvPicPr>
                             <a:picLocks noChangeAspect="1" noChangeArrowheads="1"/>
                           </pic:cNvPicPr>
                         </pic:nvPicPr>
                         <pic:blipFill>
-                          <a:blip r:embed="rId7"/>
+                          <a:blip r:embed="rId8"/>
                           <a:stretch>
                             <a:fillRect/>
                           </a:stretch>
@@ -3329,7 +3880,7 @@
                 <w:lang w:val="en-US" w:eastAsia="de-DE" w:bidi="ar-SA"/>
               </w:rPr>
               <w:drawing>
-                <wp:anchor behindDoc="0" distT="0" distB="0" distL="0" distR="0" simplePos="0" locked="0" layoutInCell="0" allowOverlap="1" relativeHeight="8">
+                <wp:anchor behindDoc="0" distT="0" distB="0" distL="0" distR="0" simplePos="0" locked="0" layoutInCell="0" allowOverlap="1" relativeHeight="9">
                   <wp:simplePos x="0" y="0"/>
                   <wp:positionH relativeFrom="column">
                     <wp:align>center</wp:align>
@@ -3340,7 +3891,7 @@
                   <wp:extent cx="5625465" cy="588645"/>
                   <wp:effectExtent l="0" t="0" r="0" b="0"/>
                   <wp:wrapSquare wrapText="largest"/>
-                  <wp:docPr id="6" name="Image6" descr=""/>
+                  <wp:docPr id="7" name="Image6" descr=""/>
                   <wp:cNvGraphicFramePr>
                     <a:graphicFrameLocks xmlns:a="http://schemas.openxmlformats.org/drawingml/2006/main" noChangeAspect="1"/>
                   </wp:cNvGraphicFramePr>
@@ -3348,13 +3899,13 @@
                     <a:graphicData uri="http://schemas.openxmlformats.org/drawingml/2006/picture">
                       <pic:pic xmlns:pic="http://schemas.openxmlformats.org/drawingml/2006/picture">
                         <pic:nvPicPr>
-                          <pic:cNvPr id="6" name="Image6" descr=""/>
+                          <pic:cNvPr id="7" name="Image6" descr=""/>
                           <pic:cNvPicPr>
                             <a:picLocks noChangeAspect="1" noChangeArrowheads="1"/>
                           </pic:cNvPicPr>
                         </pic:nvPicPr>
                         <pic:blipFill>
-                          <a:blip r:embed="rId8"/>
+                          <a:blip r:embed="rId9"/>
                           <a:stretch>
                             <a:fillRect/>
                           </a:stretch>
@@ -3388,8 +3939,8 @@
       </w:r>
     </w:p>
     <w:sectPr>
-      <w:headerReference w:type="default" r:id="rId9"/>
-      <w:footerReference w:type="default" r:id="rId10"/>
+      <w:headerReference w:type="default" r:id="rId10"/>
+      <w:footerReference w:type="default" r:id="rId11"/>
       <w:type w:val="nextPage"/>
       <w:pgSz w:w="11906" w:h="16838"/>
       <w:pgMar w:left="1418" w:right="1418" w:header="720" w:top="1701" w:footer="720" w:bottom="1134" w:gutter="0"/>
@@ -3519,7 +4070,7 @@
     </w:r>
     <w:r>
       <w:rPr/>
-      <w:t>6</w:t>
+      <w:t>7</w:t>
     </w:r>
     <w:r>
       <w:rPr/>
@@ -3537,15 +4088,15 @@
       <w:jc w:val="right"/>
       <w:rPr/>
     </w:pPr>
-    <w:bookmarkStart w:id="21" w:name="_Hlk12355804"/>
     <w:bookmarkStart w:id="22" w:name="_Hlk12355805"/>
+    <w:bookmarkStart w:id="23" w:name="_Hlk12355804"/>
     <w:r>
       <w:rPr/>
       <w:drawing>
         <wp:inline distT="0" distB="0" distL="0" distR="0">
           <wp:extent cx="732790" cy="732790"/>
           <wp:effectExtent l="0" t="0" r="0" b="0"/>
-          <wp:docPr id="7" name="Picture 6" descr=""/>
+          <wp:docPr id="8" name="Picture 6" descr=""/>
           <wp:cNvGraphicFramePr>
             <a:graphicFrameLocks xmlns:a="http://schemas.openxmlformats.org/drawingml/2006/main" noChangeAspect="1"/>
           </wp:cNvGraphicFramePr>
@@ -3553,7 +4104,7 @@
             <a:graphicData uri="http://schemas.openxmlformats.org/drawingml/2006/picture">
               <pic:pic xmlns:pic="http://schemas.openxmlformats.org/drawingml/2006/picture">
                 <pic:nvPicPr>
-                  <pic:cNvPr id="7" name="Picture 6" descr=""/>
+                  <pic:cNvPr id="8" name="Picture 6" descr=""/>
                   <pic:cNvPicPr>
                     <a:picLocks noChangeAspect="1" noChangeArrowheads="1"/>
                   </pic:cNvPicPr>
@@ -3579,8 +4130,8 @@
         </wp:inline>
       </w:drawing>
     </w:r>
-    <w:bookmarkEnd w:id="21"/>
     <w:bookmarkEnd w:id="22"/>
+    <w:bookmarkEnd w:id="23"/>
   </w:p>
 </w:hdr>
 </file>
@@ -3874,7 +4425,7 @@
     <w:pPr>
       <w:widowControl/>
       <w:suppressAutoHyphens w:val="true"/>
-      <w:overflowPunct w:val="false"/>
+      <w:overflowPunct w:val="true"/>
       <w:bidi w:val="0"/>
       <w:spacing w:lineRule="auto" w:line="312" w:before="0" w:after="0"/>
       <w:jc w:val="left"/>
@@ -4321,7 +4872,7 @@
     <w:pPr>
       <w:widowControl/>
       <w:suppressAutoHyphens w:val="true"/>
-      <w:overflowPunct w:val="false"/>
+      <w:overflowPunct w:val="true"/>
       <w:bidi w:val="0"/>
       <w:spacing w:lineRule="auto" w:line="312" w:before="0" w:after="120"/>
       <w:jc w:val="left"/>

</xml_diff>